<commit_message>
minor changes to code, updated for revised api urls, corrected datetime for current timezone
</commit_message>
<xml_diff>
--- a/_documentation/HD_Murphy_D_ICT_Project_draft_v1.docx
+++ b/_documentation/HD_Murphy_D_ICT_Project_draft_v1.docx
@@ -17561,8 +17561,68 @@
       <w:r>
         <w:t xml:space="preserve">A typical web framework provides tools that allow the developer to </w:t>
       </w:r>
-    </w:p>
-    <w:p/>
+      <w:r>
+        <w:t>quickly build web-based applications</w:t>
+      </w:r>
+      <w:r>
+        <w:t>,</w:t>
+      </w:r>
+      <w:r>
+        <w:t xml:space="preserve"> resources and services.  </w:t>
+      </w:r>
+      <w:r>
+        <w:t>Most frameworks provide libraries for functions such as web security, session management, database access and mapping, web templates, URL mapping and tools for creating web services.</w:t>
+      </w:r>
+      <w:r>
+        <w:rPr>
+          <w:rStyle w:val="FootnoteReference"/>
+        </w:rPr>
+        <w:footnoteReference w:id="29"/>
+      </w:r>
+      <w:r>
+        <w:t xml:space="preserve"> </w:t>
+      </w:r>
+    </w:p>
+    <w:p>
+      <w:r>
+        <w:t>A web framework allows a developer to concentrate on building the necessary logic</w:t>
+      </w:r>
+      <w:r>
+        <w:t xml:space="preserve"> required in their application without having to worry about writing low-level code to deal </w:t>
+      </w:r>
+      <w:r>
+        <w:t>with communications and associated infrastructure</w:t>
+      </w:r>
+      <w:r>
+        <w:t xml:space="preserve">.  The framework provides the scaffold around which a web application can be successfully </w:t>
+      </w:r>
+      <w:r>
+        <w:t>built</w:t>
+      </w:r>
+      <w:r>
+        <w:t>.</w:t>
+      </w:r>
+    </w:p>
+    <w:p>
+      <w:r>
+        <w:t xml:space="preserve">Most web frameworks are based on the </w:t>
+      </w:r>
+      <w:r>
+        <w:rPr>
+          <w:i/>
+        </w:rPr>
+        <w:t>model-view-controller</w:t>
+      </w:r>
+      <w:r>
+        <w:t xml:space="preserve"> (MVC) pattern.  This is an architectural pattern that aims to separate the data model with business rules from the user interface.  This pattern is generally considered good practice due to its modularity, promoting code reuse and allowing multiple interfaces to be applied.</w:t>
+      </w:r>
+      <w:r>
+        <w:rPr>
+          <w:vertAlign w:val="superscript"/>
+        </w:rPr>
+        <w:t>27</w:t>
+      </w:r>
+    </w:p>
     <w:p>
       <w:pPr>
         <w:pStyle w:val="Heading2"/>
@@ -17573,7 +17633,120 @@
       </w:r>
       <w:bookmarkEnd w:id="46"/>
     </w:p>
-    <w:p/>
+    <w:p>
+      <w:r>
+        <w:t xml:space="preserve">There are numerous web frameworks available for the Python language.  Popular </w:t>
+      </w:r>
+      <w:r>
+        <w:t xml:space="preserve">“batteries included”- type </w:t>
+      </w:r>
+      <w:r>
+        <w:t>frameworks include</w:t>
+      </w:r>
+      <w:r>
+        <w:t xml:space="preserve"> Django, </w:t>
+      </w:r>
+      <w:r>
+        <w:t>TurboGears and web2py.  These frameworks t</w:t>
+      </w:r>
+      <w:r>
+        <w:t>ypically provide libraries for most or all features that may be required in a web application, such as a template engine, database mapping and session management.</w:t>
+      </w:r>
+    </w:p>
+    <w:p>
+      <w:r>
+        <w:t>There are numerous other “micro-frameworks” such as Flask, web.py and Bottle that provide minimal core web application functions.  These frameworks typically provide a limited library of functions to build a basic web application.  There are typically many third-party extensions available for these frameworks providing various functionalit</w:t>
+      </w:r>
+      <w:r>
+        <w:t xml:space="preserve">ies </w:t>
+      </w:r>
+      <w:r>
+        <w:t>such that the developer can extend the core framework library as the need dictates.</w:t>
+      </w:r>
+    </w:p>
+    <w:p>
+      <w:pPr>
+        <w:pStyle w:val="Heading3"/>
+      </w:pPr>
+      <w:r>
+        <w:t>Web Server Gateway Interface (WSGI)</w:t>
+      </w:r>
+    </w:p>
+    <w:p>
+      <w:r>
+        <w:t>The Web Server Gateway Interface (WSGI) is “a specifica</w:t>
+      </w:r>
+      <w:r>
+        <w:t>tion  for simple and universal </w:t>
+      </w:r>
+      <w:hyperlink r:id="rId13" w:tooltip="Interface (computer science)" w:history="1">
+        <w:r>
+          <w:t>interface</w:t>
+        </w:r>
+      </w:hyperlink>
+      <w:r>
+        <w:t> between </w:t>
+      </w:r>
+      <w:hyperlink r:id="rId14" w:tooltip="Web server" w:history="1">
+        <w:r>
+          <w:t>web servers</w:t>
+        </w:r>
+      </w:hyperlink>
+      <w:r>
+        <w:t> and </w:t>
+      </w:r>
+      <w:hyperlink r:id="rId15" w:tooltip="Web application" w:history="1">
+        <w:r>
+          <w:t>web applications</w:t>
+        </w:r>
+      </w:hyperlink>
+      <w:r>
+        <w:t> or </w:t>
+      </w:r>
+      <w:hyperlink r:id="rId16" w:tooltip="Web application framework" w:history="1">
+        <w:r>
+          <w:t>frameworks</w:t>
+        </w:r>
+      </w:hyperlink>
+      <w:r>
+        <w:t> for the </w:t>
+      </w:r>
+      <w:hyperlink r:id="rId17" w:tooltip="Python (programming language)" w:history="1">
+        <w:r>
+          <w:t>Python programming language</w:t>
+        </w:r>
+      </w:hyperlink>
+      <w:r>
+        <w:t xml:space="preserve">”. </w:t>
+      </w:r>
+      <w:r>
+        <w:rPr>
+          <w:rStyle w:val="FootnoteReference"/>
+        </w:rPr>
+        <w:footnoteReference w:id="30"/>
+      </w:r>
+      <w:r>
+        <w:t xml:space="preserve">  It is a standard for Python web application development, and was developed to act as a low-level interface between web servers </w:t>
+      </w:r>
+      <w:r>
+        <w:lastRenderedPageBreak/>
+        <w:t xml:space="preserve">and web applications providing a </w:t>
+      </w:r>
+      <w:r>
+        <w:t xml:space="preserve">framework-independent </w:t>
+      </w:r>
+      <w:r>
+        <w:t>common vocabulary for client-server communication.</w:t>
+      </w:r>
+    </w:p>
+    <w:p>
+      <w:r>
+        <w:t xml:space="preserve">All of the </w:t>
+      </w:r>
+      <w:r>
+        <w:t>Python web frameworks mentioned in the previous section support the WSGI interface.</w:t>
+      </w:r>
+    </w:p>
     <w:p>
       <w:pPr>
         <w:pStyle w:val="Heading2"/>
@@ -17585,11 +17758,155 @@
       <w:bookmarkEnd w:id="47"/>
     </w:p>
     <w:p>
-      <w:pPr>
-        <w:pStyle w:val="Heading2"/>
-      </w:pPr>
-      <w:r>
-        <w:t>Flask Extensions</w:t>
+      <w:r>
+        <w:t>Flask is the web framework of choice for use in this project.  This has been chosen in conjunction with the author’s work placement enterprise.</w:t>
+      </w:r>
+    </w:p>
+    <w:p>
+      <w:r>
+        <w:t xml:space="preserve">Flask is </w:t>
+      </w:r>
+      <w:r>
+        <w:t>a micro-framework which “aims to keep the core simple but extensible”</w:t>
+      </w:r>
+      <w:r>
+        <w:rPr>
+          <w:rStyle w:val="FootnoteReference"/>
+        </w:rPr>
+        <w:footnoteReference w:id="31"/>
+      </w:r>
+      <w:r>
+        <w:t>.  It provides a template engine</w:t>
+      </w:r>
+      <w:r>
+        <w:t xml:space="preserve"> and development web server out of the box.  Additional functionality such as a database abstraction layer or form validation is not provided by default; such features are available if required through third-party extensions.</w:t>
+      </w:r>
+    </w:p>
+    <w:p>
+      <w:r>
+        <w:t>Flask itself is built on the Jinja2 template engine and Werkzeug WSGI utility library</w:t>
+      </w:r>
+    </w:p>
+    <w:p>
+      <w:r>
+        <w:t>Flask has been chosen for use in this project for the following reasons:</w:t>
+      </w:r>
+    </w:p>
+    <w:p>
+      <w:pPr>
+        <w:pStyle w:val="ListParagraph"/>
+        <w:numPr>
+          <w:ilvl w:val="0"/>
+          <w:numId w:val="14"/>
+        </w:numPr>
+      </w:pPr>
+      <w:r>
+        <w:t xml:space="preserve">The micro-framework is considered suitable while Python is </w:t>
+      </w:r>
+      <w:r>
+        <w:t>concurrently being learned</w:t>
+      </w:r>
+      <w:r>
+        <w:t>.  The core framework allows for simple applications to be quickly developed, with increased complexity added as knowledge of the language increases.</w:t>
+      </w:r>
+    </w:p>
+    <w:p>
+      <w:pPr>
+        <w:pStyle w:val="ListParagraph"/>
+        <w:ind w:left="1287"/>
+      </w:pPr>
+    </w:p>
+    <w:p>
+      <w:pPr>
+        <w:pStyle w:val="ListParagraph"/>
+        <w:numPr>
+          <w:ilvl w:val="0"/>
+          <w:numId w:val="14"/>
+        </w:numPr>
+      </w:pPr>
+      <w:r>
+        <w:t xml:space="preserve">The framework provides support for RESTful request dispatching, which is one of the features of the proposed implementation </w:t>
+      </w:r>
+      <w:r>
+        <w:t>in this project</w:t>
+      </w:r>
+      <w:r>
+        <w:t>.</w:t>
+      </w:r>
+    </w:p>
+    <w:p>
+      <w:pPr>
+        <w:pStyle w:val="ListParagraph"/>
+      </w:pPr>
+    </w:p>
+    <w:p>
+      <w:pPr>
+        <w:pStyle w:val="ListParagraph"/>
+        <w:numPr>
+          <w:ilvl w:val="0"/>
+          <w:numId w:val="14"/>
+        </w:numPr>
+      </w:pPr>
+      <w:r>
+        <w:t xml:space="preserve">The framework provides support for </w:t>
+      </w:r>
+      <w:r>
+        <w:t>secure client-side sessions, which is another aim of the proposed implementation in this project.</w:t>
+      </w:r>
+    </w:p>
+    <w:p>
+      <w:pPr>
+        <w:pStyle w:val="ListParagraph"/>
+      </w:pPr>
+    </w:p>
+    <w:p>
+      <w:pPr>
+        <w:pStyle w:val="ListParagraph"/>
+        <w:numPr>
+          <w:ilvl w:val="0"/>
+          <w:numId w:val="14"/>
+        </w:numPr>
+      </w:pPr>
+      <w:r>
+        <w:t>The framework provides integrated unit testing support.</w:t>
+      </w:r>
+    </w:p>
+    <w:p>
+      <w:pPr>
+        <w:pStyle w:val="ListParagraph"/>
+      </w:pPr>
+    </w:p>
+    <w:p>
+      <w:pPr>
+        <w:pStyle w:val="ListParagraph"/>
+        <w:numPr>
+          <w:ilvl w:val="0"/>
+          <w:numId w:val="14"/>
+        </w:numPr>
+      </w:pPr>
+      <w:r>
+        <w:t>The framework is well documented</w:t>
+      </w:r>
+      <w:r>
+        <w:t>,</w:t>
+      </w:r>
+      <w:r>
+        <w:t xml:space="preserve"> and </w:t>
+      </w:r>
+      <w:r>
+        <w:t xml:space="preserve">is </w:t>
+      </w:r>
+      <w:r>
+        <w:t>well support</w:t>
+      </w:r>
+      <w:r>
+        <w:t>ed amongst the Python community considering the many extensions to the framework available.</w:t>
+      </w:r>
+      <w:r>
+        <w:rPr>
+          <w:rStyle w:val="FootnoteReference"/>
+        </w:rPr>
+        <w:footnoteReference w:id="32"/>
       </w:r>
     </w:p>
     <w:p>
@@ -17597,7 +17914,244 @@
         <w:pStyle w:val="Heading3"/>
       </w:pPr>
       <w:r>
-        <w:t>Flask extension used in this project</w:t>
+        <w:t>Flask</w:t>
+      </w:r>
+      <w:r>
+        <w:t xml:space="preserve"> and Python</w:t>
+      </w:r>
+      <w:r>
+        <w:t xml:space="preserve"> extension used in this project</w:t>
+      </w:r>
+    </w:p>
+    <w:p>
+      <w:r>
+        <w:t xml:space="preserve">The following extensions to the Flask framework </w:t>
+      </w:r>
+      <w:r>
+        <w:t xml:space="preserve">Python standard libraries </w:t>
+      </w:r>
+      <w:r>
+        <w:t>are used in this project:</w:t>
+      </w:r>
+    </w:p>
+    <w:p>
+      <w:pPr>
+        <w:pStyle w:val="ListParagraph"/>
+        <w:numPr>
+          <w:ilvl w:val="0"/>
+          <w:numId w:val="15"/>
+        </w:numPr>
+      </w:pPr>
+      <w:r>
+        <w:t xml:space="preserve">Flask-WTF – provides integration of Flask and WTForms, which </w:t>
+      </w:r>
+      <w:r>
+        <w:t xml:space="preserve">itself </w:t>
+      </w:r>
+      <w:r>
+        <w:t>provides</w:t>
+      </w:r>
+      <w:r>
+        <w:t xml:space="preserve"> convenient form-building capabilities and form validation</w:t>
+      </w:r>
+      <w:r>
+        <w:t xml:space="preserve"> in Python applications.</w:t>
+      </w:r>
+    </w:p>
+    <w:p>
+      <w:pPr>
+        <w:pStyle w:val="ListParagraph"/>
+        <w:ind w:left="1287"/>
+      </w:pPr>
+    </w:p>
+    <w:p>
+      <w:pPr>
+        <w:pStyle w:val="ListParagraph"/>
+        <w:numPr>
+          <w:ilvl w:val="0"/>
+          <w:numId w:val="15"/>
+        </w:numPr>
+      </w:pPr>
+      <w:r>
+        <w:lastRenderedPageBreak/>
+        <w:t xml:space="preserve">Flask-SQLAlchemy – integrates Flask and SQLAlchemy, which is </w:t>
+      </w:r>
+      <w:r>
+        <w:t xml:space="preserve">itself </w:t>
+      </w:r>
+      <w:r>
+        <w:t xml:space="preserve">a Python SQL toolkit and Object Relational Mapper.  The extension </w:t>
+      </w:r>
+      <w:r>
+        <w:t>enables</w:t>
+      </w:r>
+      <w:r>
+        <w:t xml:space="preserve"> a Python application to integrate with a database in a database-independent syntax.</w:t>
+      </w:r>
+    </w:p>
+    <w:p>
+      <w:pPr>
+        <w:pStyle w:val="ListParagraph"/>
+      </w:pPr>
+    </w:p>
+    <w:p>
+      <w:pPr>
+        <w:pStyle w:val="ListParagraph"/>
+        <w:numPr>
+          <w:ilvl w:val="0"/>
+          <w:numId w:val="15"/>
+        </w:numPr>
+      </w:pPr>
+      <w:r>
+        <w:t xml:space="preserve">Requests – </w:t>
+      </w:r>
+      <w:r>
+        <w:t xml:space="preserve">a </w:t>
+      </w:r>
+      <w:r>
+        <w:t xml:space="preserve">Python extension which allows for easy HTTP request generation, including get/post methods, custom headers and HTTP user authorisation </w:t>
+      </w:r>
+      <w:r>
+        <w:t>parameters</w:t>
+      </w:r>
+      <w:r>
+        <w:t>.</w:t>
+      </w:r>
+    </w:p>
+    <w:p>
+      <w:pPr>
+        <w:pStyle w:val="ListParagraph"/>
+      </w:pPr>
+    </w:p>
+    <w:p>
+      <w:pPr>
+        <w:pStyle w:val="ListParagraph"/>
+        <w:numPr>
+          <w:ilvl w:val="0"/>
+          <w:numId w:val="15"/>
+        </w:numPr>
+      </w:pPr>
+      <w:r>
+        <w:t xml:space="preserve">ConfigObj – </w:t>
+      </w:r>
+      <w:r>
+        <w:t xml:space="preserve">a </w:t>
+      </w:r>
+      <w:r>
+        <w:t xml:space="preserve">Python extension allowing </w:t>
+      </w:r>
+      <w:r>
+        <w:t xml:space="preserve">a </w:t>
+      </w:r>
+      <w:r>
+        <w:t xml:space="preserve">user </w:t>
+      </w:r>
+      <w:r>
+        <w:t xml:space="preserve">to </w:t>
+      </w:r>
+      <w:r>
+        <w:t>easily place application-specific configuration data in a configuration file for use in a Python application.</w:t>
+      </w:r>
+    </w:p>
+    <w:p>
+      <w:pPr>
+        <w:pStyle w:val="ListParagraph"/>
+      </w:pPr>
+    </w:p>
+    <w:p>
+      <w:pPr>
+        <w:pStyle w:val="ListParagraph"/>
+        <w:numPr>
+          <w:ilvl w:val="0"/>
+          <w:numId w:val="15"/>
+        </w:numPr>
+      </w:pPr>
+      <w:r>
+        <w:t>Eventlet / Gunicorn – lightweight Python web servers used for server-side application deployment in this project.  Gunicorn is used when deploying from</w:t>
+      </w:r>
+      <w:r>
+        <w:t xml:space="preserve"> </w:t>
+      </w:r>
+      <w:r>
+        <w:t>a Ubuntu platform while Eventlet is used when deploying from a Windows platform.</w:t>
+      </w:r>
+    </w:p>
+    <w:p>
+      <w:pPr>
+        <w:pStyle w:val="ListParagraph"/>
+      </w:pPr>
+    </w:p>
+    <w:p>
+      <w:pPr>
+        <w:pStyle w:val="ListParagraph"/>
+        <w:numPr>
+          <w:ilvl w:val="0"/>
+          <w:numId w:val="15"/>
+        </w:numPr>
+      </w:pPr>
+      <w:r>
+        <w:t xml:space="preserve">Flask-Testing – a Flask extension which builds on Python’s native </w:t>
+      </w:r>
+      <w:r>
+        <w:rPr>
+          <w:rFonts w:ascii="Consolas" w:hAnsi="Consolas" w:cs="Consolas"/>
+        </w:rPr>
+        <w:t>unittest</w:t>
+      </w:r>
+      <w:r>
+        <w:t xml:space="preserve"> unit testing framework to provide unit testing facilities for a Flask application.</w:t>
+      </w:r>
+    </w:p>
+    <w:p>
+      <w:pPr>
+        <w:pStyle w:val="ListParagraph"/>
+      </w:pPr>
+    </w:p>
+    <w:p>
+      <w:pPr>
+        <w:pStyle w:val="ListParagraph"/>
+        <w:numPr>
+          <w:ilvl w:val="0"/>
+          <w:numId w:val="15"/>
+        </w:numPr>
+      </w:pPr>
+      <w:r>
+        <w:t xml:space="preserve">Blinker – a Python extension which </w:t>
+      </w:r>
+      <w:r>
+        <w:t xml:space="preserve">provides fast </w:t>
+      </w:r>
+      <w:r>
+        <w:t>and</w:t>
+      </w:r>
+      <w:r>
+        <w:t xml:space="preserve"> simple object-to-object and broadcast signaling for Python objects.</w:t>
+      </w:r>
+      <w:r>
+        <w:t xml:space="preserve">  This extension is required for performing certain unit tests using Flask-Testing.</w:t>
+      </w:r>
+    </w:p>
+    <w:p>
+      <w:pPr>
+        <w:pStyle w:val="ListParagraph"/>
+      </w:pPr>
+    </w:p>
+    <w:p>
+      <w:pPr>
+        <w:pStyle w:val="ListParagraph"/>
+        <w:numPr>
+          <w:ilvl w:val="0"/>
+          <w:numId w:val="15"/>
+        </w:numPr>
+      </w:pPr>
+      <w:r>
+        <w:t xml:space="preserve">Pytz – a Python extension </w:t>
+      </w:r>
+      <w:r>
+        <w:t>which allows for accurate timezone calculations and configuration, including daylight saving</w:t>
+      </w:r>
+      <w:r>
+        <w:t>.</w:t>
       </w:r>
     </w:p>
     <w:p/>
@@ -17651,7 +18205,7 @@
         <w:rPr>
           <w:rStyle w:val="FootnoteReference"/>
         </w:rPr>
-        <w:footnoteReference w:id="29"/>
+        <w:footnoteReference w:id="33"/>
       </w:r>
     </w:p>
     <w:p>
@@ -17763,7 +18317,7 @@
         <w:rPr>
           <w:rStyle w:val="FootnoteReference"/>
         </w:rPr>
-        <w:footnoteReference w:id="30"/>
+        <w:footnoteReference w:id="34"/>
       </w:r>
       <w:r>
         <w:t xml:space="preserve"> These servers are embedded in the application when deployed.</w:t>
@@ -17829,7 +18383,7 @@
         <w:rPr>
           <w:rStyle w:val="FootnoteReference"/>
         </w:rPr>
-        <w:footnoteReference w:id="31"/>
+        <w:footnoteReference w:id="35"/>
       </w:r>
     </w:p>
     <w:p>
@@ -17873,7 +18427,7 @@
                     </pic:cNvPicPr>
                   </pic:nvPicPr>
                   <pic:blipFill>
-                    <a:blip r:embed="rId13"/>
+                    <a:blip r:embed="rId18"/>
                     <a:srcRect/>
                     <a:stretch>
                       <a:fillRect/>
@@ -18397,7 +18951,7 @@
             <wp:cNvGraphicFramePr/>
             <a:graphic xmlns:a="http://schemas.openxmlformats.org/drawingml/2006/main">
               <a:graphicData uri="http://schemas.openxmlformats.org/drawingml/2006/diagram">
-                <dgm:relIds xmlns:dgm="http://schemas.openxmlformats.org/drawingml/2006/diagram" xmlns:r="http://schemas.openxmlformats.org/officeDocument/2006/relationships" r:dm="rId14" r:lo="rId15" r:qs="rId16" r:cs="rId17"/>
+                <dgm:relIds xmlns:dgm="http://schemas.openxmlformats.org/drawingml/2006/diagram" xmlns:r="http://schemas.openxmlformats.org/officeDocument/2006/relationships" r:dm="rId19" r:lo="rId20" r:qs="rId21" r:cs="rId22"/>
               </a:graphicData>
             </a:graphic>
           </wp:anchor>
@@ -18424,7 +18978,7 @@
             <wp:cNvGraphicFramePr/>
             <a:graphic xmlns:a="http://schemas.openxmlformats.org/drawingml/2006/main">
               <a:graphicData uri="http://schemas.openxmlformats.org/drawingml/2006/diagram">
-                <dgm:relIds xmlns:dgm="http://schemas.openxmlformats.org/drawingml/2006/diagram" xmlns:r="http://schemas.openxmlformats.org/officeDocument/2006/relationships" r:dm="rId18" r:lo="rId19" r:qs="rId20" r:cs="rId21"/>
+                <dgm:relIds xmlns:dgm="http://schemas.openxmlformats.org/drawingml/2006/diagram" xmlns:r="http://schemas.openxmlformats.org/officeDocument/2006/relationships" r:dm="rId23" r:lo="rId24" r:qs="rId25" r:cs="rId26"/>
               </a:graphicData>
             </a:graphic>
           </wp:anchor>
@@ -18694,7 +19248,7 @@
                     <pic:cNvPicPr/>
                   </pic:nvPicPr>
                   <pic:blipFill>
-                    <a:blip r:embed="rId22" cstate="print"/>
+                    <a:blip r:embed="rId27" cstate="print"/>
                     <a:srcRect l="6582" t="39907" r="5679" b="4265"/>
                     <a:stretch>
                       <a:fillRect/>
@@ -20466,7 +21020,7 @@
                     </pic:cNvPicPr>
                   </pic:nvPicPr>
                   <pic:blipFill>
-                    <a:blip r:embed="rId23"/>
+                    <a:blip r:embed="rId28"/>
                     <a:srcRect/>
                     <a:stretch>
                       <a:fillRect/>
@@ -20564,7 +21118,7 @@
         <w:rPr>
           <w:rStyle w:val="FootnoteReference"/>
         </w:rPr>
-        <w:footnoteReference w:id="32"/>
+        <w:footnoteReference w:id="36"/>
       </w:r>
       <w:r>
         <w:t>(wh</w:t>
@@ -20638,7 +21192,7 @@
                     </pic:cNvPicPr>
                   </pic:nvPicPr>
                   <pic:blipFill>
-                    <a:blip r:embed="rId24"/>
+                    <a:blip r:embed="rId29"/>
                     <a:srcRect/>
                     <a:stretch>
                       <a:fillRect/>
@@ -20804,7 +21358,7 @@
                     </pic:cNvPicPr>
                   </pic:nvPicPr>
                   <pic:blipFill>
-                    <a:blip r:embed="rId25"/>
+                    <a:blip r:embed="rId30"/>
                     <a:srcRect r="43715" b="42436"/>
                     <a:stretch>
                       <a:fillRect/>
@@ -21095,7 +21649,7 @@
                     </pic:cNvPicPr>
                   </pic:nvPicPr>
                   <pic:blipFill>
-                    <a:blip r:embed="rId26"/>
+                    <a:blip r:embed="rId31"/>
                     <a:srcRect r="39334" b="30073"/>
                     <a:stretch>
                       <a:fillRect/>
@@ -21258,7 +21812,7 @@
                     </pic:cNvPicPr>
                   </pic:nvPicPr>
                   <pic:blipFill>
-                    <a:blip r:embed="rId27"/>
+                    <a:blip r:embed="rId32"/>
                     <a:srcRect/>
                     <a:stretch>
                       <a:fillRect/>
@@ -21345,7 +21899,7 @@
                     </pic:cNvPicPr>
                   </pic:nvPicPr>
                   <pic:blipFill>
-                    <a:blip r:embed="rId28"/>
+                    <a:blip r:embed="rId33"/>
                     <a:srcRect r="19221" b="31249"/>
                     <a:stretch>
                       <a:fillRect/>
@@ -21518,7 +22072,7 @@
                     </pic:cNvPicPr>
                   </pic:nvPicPr>
                   <pic:blipFill>
-                    <a:blip r:embed="rId29"/>
+                    <a:blip r:embed="rId34"/>
                     <a:srcRect/>
                     <a:stretch>
                       <a:fillRect/>
@@ -21601,7 +22155,7 @@
                     </pic:cNvPicPr>
                   </pic:nvPicPr>
                   <pic:blipFill>
-                    <a:blip r:embed="rId30"/>
+                    <a:blip r:embed="rId35"/>
                     <a:srcRect/>
                     <a:stretch>
                       <a:fillRect/>
@@ -21704,7 +22258,7 @@
                     </pic:cNvPicPr>
                   </pic:nvPicPr>
                   <pic:blipFill>
-                    <a:blip r:embed="rId31"/>
+                    <a:blip r:embed="rId36"/>
                     <a:srcRect l="10659" r="15619"/>
                     <a:stretch>
                       <a:fillRect/>
@@ -21788,7 +22342,7 @@
                     </pic:cNvPicPr>
                   </pic:nvPicPr>
                   <pic:blipFill>
-                    <a:blip r:embed="rId32"/>
+                    <a:blip r:embed="rId37"/>
                     <a:srcRect/>
                     <a:stretch>
                       <a:fillRect/>
@@ -21887,7 +22441,7 @@
                     </pic:cNvPicPr>
                   </pic:nvPicPr>
                   <pic:blipFill>
-                    <a:blip r:embed="rId33"/>
+                    <a:blip r:embed="rId38"/>
                     <a:srcRect/>
                     <a:stretch>
                       <a:fillRect/>
@@ -21971,7 +22525,7 @@
                     </pic:cNvPicPr>
                   </pic:nvPicPr>
                   <pic:blipFill>
-                    <a:blip r:embed="rId34"/>
+                    <a:blip r:embed="rId39"/>
                     <a:srcRect/>
                     <a:stretch>
                       <a:fillRect/>
@@ -22040,21 +22594,6 @@
       <w:bookmarkEnd w:id="75"/>
     </w:p>
     <w:p/>
-    <w:p>
-      <w:pPr>
-        <w:spacing w:after="0"/>
-        <w:ind w:left="0"/>
-        <w:rPr>
-          <w:rFonts w:ascii="Calibri Light" w:eastAsiaTheme="majorEastAsia" w:hAnsi="Calibri Light" w:cstheme="majorBidi"/>
-          <w:b/>
-          <w:sz w:val="26"/>
-          <w:szCs w:val="26"/>
-        </w:rPr>
-      </w:pPr>
-      <w:r>
-        <w:br w:type="page"/>
-      </w:r>
-    </w:p>
     <w:p>
       <w:pPr>
         <w:sectPr>
@@ -24641,7 +25180,7 @@
       <w:r>
         <w:t xml:space="preserve">Instructions are provided on the Heroku website for deploying, building and executing a web application developed in Python using the Flask web framework (instructions can be found at </w:t>
       </w:r>
-      <w:hyperlink r:id="rId35" w:history="1">
+      <w:hyperlink r:id="rId40" w:history="1">
         <w:r>
           <w:rPr>
             <w:rStyle w:val="Hyperlink"/>
@@ -24679,7 +25218,7 @@
         <w:rPr>
           <w:rStyle w:val="FootnoteReference"/>
         </w:rPr>
-        <w:footnoteReference w:id="33"/>
+        <w:footnoteReference w:id="37"/>
       </w:r>
       <w:r>
         <w:t xml:space="preserve">  All dependencies (i.e. Python and Flask extensions) are installed within the virtual environment and are specific to the Python project in question.  Gunicorn was chosen as the web server.  The sample application was developed in a Linux environment (Ubuntu 12.04) as Gunicorn is only available for Unix systems.</w:t>
@@ -24775,7 +25314,7 @@
             <w:rPr>
               <w:noProof/>
             </w:rPr>
-            <w:t>1</w:t>
+            <w:t>33</w:t>
           </w:r>
         </w:fldSimple>
       </w:p>
@@ -25435,7 +25974,7 @@
         <w:t xml:space="preserve"> </w:t>
       </w:r>
       <w:r>
-        <w:t>https://devcenter.heroku.com/articles/how-heroku-works#defining-an-application</w:t>
+        <w:t>http://en.wikipedia.org/wiki/Web_application_framework</w:t>
       </w:r>
     </w:p>
   </w:footnote>
@@ -25443,9 +25982,6 @@
     <w:p>
       <w:pPr>
         <w:pStyle w:val="FootnoteText"/>
-        <w:rPr>
-          <w:lang w:val="en-NZ"/>
-        </w:rPr>
       </w:pPr>
       <w:r>
         <w:rPr>
@@ -25457,7 +25993,7 @@
         <w:t xml:space="preserve"> </w:t>
       </w:r>
       <w:r>
-        <w:t>https://devcenter.heroku.com/articles/python-faq#do-python-applications-run-behind-nginx</w:t>
+        <w:t>http://en.wikipedia.org/wiki/Web_Server_Gateway_Interface</w:t>
       </w:r>
     </w:p>
   </w:footnote>
@@ -25465,9 +26001,6 @@
     <w:p>
       <w:pPr>
         <w:pStyle w:val="FootnoteText"/>
-        <w:rPr>
-          <w:lang w:val="en-NZ"/>
-        </w:rPr>
       </w:pPr>
       <w:r>
         <w:rPr>
@@ -25479,7 +26012,7 @@
         <w:t xml:space="preserve"> </w:t>
       </w:r>
       <w:r>
-        <w:t>https://devcenter.heroku.com/articles/how-heroku-works#running-applications-on-dynos</w:t>
+        <w:t>http://flask.pocoo.org/docs/foreword/#what-does-micro-mean</w:t>
       </w:r>
     </w:p>
   </w:footnote>
@@ -25487,9 +26020,6 @@
     <w:p>
       <w:pPr>
         <w:pStyle w:val="FootnoteText"/>
-        <w:rPr>
-          <w:lang w:val="en-NZ"/>
-        </w:rPr>
       </w:pPr>
       <w:r>
         <w:rPr>
@@ -25501,11 +26031,99 @@
         <w:t xml:space="preserve"> </w:t>
       </w:r>
       <w:r>
-        <w:t>http://flask.pocoo.org/docs/patterns/packages/</w:t>
+        <w:t>http://flask.pocoo.org/extensions/</w:t>
       </w:r>
     </w:p>
   </w:footnote>
   <w:footnote w:id="33">
+    <w:p>
+      <w:pPr>
+        <w:pStyle w:val="FootnoteText"/>
+        <w:rPr>
+          <w:lang w:val="en-NZ"/>
+        </w:rPr>
+      </w:pPr>
+      <w:r>
+        <w:rPr>
+          <w:rStyle w:val="FootnoteReference"/>
+        </w:rPr>
+        <w:footnoteRef/>
+      </w:r>
+      <w:r>
+        <w:t xml:space="preserve"> </w:t>
+      </w:r>
+      <w:r>
+        <w:t>https://devcenter.heroku.com/articles/how-heroku-works#defining-an-application</w:t>
+      </w:r>
+    </w:p>
+  </w:footnote>
+  <w:footnote w:id="34">
+    <w:p>
+      <w:pPr>
+        <w:pStyle w:val="FootnoteText"/>
+        <w:rPr>
+          <w:lang w:val="en-NZ"/>
+        </w:rPr>
+      </w:pPr>
+      <w:r>
+        <w:rPr>
+          <w:rStyle w:val="FootnoteReference"/>
+        </w:rPr>
+        <w:footnoteRef/>
+      </w:r>
+      <w:r>
+        <w:t xml:space="preserve"> </w:t>
+      </w:r>
+      <w:r>
+        <w:t>https://devcenter.heroku.com/articles/python-faq#do-python-applications-run-behind-nginx</w:t>
+      </w:r>
+    </w:p>
+  </w:footnote>
+  <w:footnote w:id="35">
+    <w:p>
+      <w:pPr>
+        <w:pStyle w:val="FootnoteText"/>
+        <w:rPr>
+          <w:lang w:val="en-NZ"/>
+        </w:rPr>
+      </w:pPr>
+      <w:r>
+        <w:rPr>
+          <w:rStyle w:val="FootnoteReference"/>
+        </w:rPr>
+        <w:footnoteRef/>
+      </w:r>
+      <w:r>
+        <w:t xml:space="preserve"> </w:t>
+      </w:r>
+      <w:r>
+        <w:t>https://devcenter.heroku.com/articles/how-heroku-works#running-applications-on-dynos</w:t>
+      </w:r>
+    </w:p>
+  </w:footnote>
+  <w:footnote w:id="36">
+    <w:p>
+      <w:pPr>
+        <w:pStyle w:val="FootnoteText"/>
+        <w:rPr>
+          <w:lang w:val="en-NZ"/>
+        </w:rPr>
+      </w:pPr>
+      <w:r>
+        <w:rPr>
+          <w:rStyle w:val="FootnoteReference"/>
+        </w:rPr>
+        <w:footnoteRef/>
+      </w:r>
+      <w:r>
+        <w:t xml:space="preserve"> </w:t>
+      </w:r>
+      <w:r>
+        <w:t>http://flask.pocoo.org/docs/patterns/packages/</w:t>
+      </w:r>
+    </w:p>
+  </w:footnote>
+  <w:footnote w:id="37">
     <w:p>
       <w:pPr>
         <w:pStyle w:val="FootnoteText"/>
@@ -26160,6 +26778,118 @@
     </w:lvl>
   </w:abstractNum>
   <w:abstractNum w:abstractNumId="5">
+    <w:nsid w:val="2D2358D5"/>
+    <w:multiLevelType w:val="hybridMultilevel"/>
+    <w:tmpl w:val="377A8A48"/>
+    <w:lvl w:ilvl="0" w:tplc="F1481CC0">
+      <w:numFmt w:val="bullet"/>
+      <w:lvlText w:val="-"/>
+      <w:lvlJc w:val="left"/>
+      <w:pPr>
+        <w:ind w:left="1287" w:hanging="360"/>
+      </w:pPr>
+      <w:rPr>
+        <w:rFonts w:ascii="Calibri" w:eastAsiaTheme="minorHAnsi" w:hAnsi="Calibri" w:cstheme="minorBidi" w:hint="default"/>
+      </w:rPr>
+    </w:lvl>
+    <w:lvl w:ilvl="1" w:tplc="08090003" w:tentative="1">
+      <w:start w:val="1"/>
+      <w:numFmt w:val="bullet"/>
+      <w:lvlText w:val="o"/>
+      <w:lvlJc w:val="left"/>
+      <w:pPr>
+        <w:ind w:left="2007" w:hanging="360"/>
+      </w:pPr>
+      <w:rPr>
+        <w:rFonts w:ascii="Courier New" w:hAnsi="Courier New" w:cs="Courier New" w:hint="default"/>
+      </w:rPr>
+    </w:lvl>
+    <w:lvl w:ilvl="2" w:tplc="08090005" w:tentative="1">
+      <w:start w:val="1"/>
+      <w:numFmt w:val="bullet"/>
+      <w:lvlText w:val=""/>
+      <w:lvlJc w:val="left"/>
+      <w:pPr>
+        <w:ind w:left="2727" w:hanging="360"/>
+      </w:pPr>
+      <w:rPr>
+        <w:rFonts w:ascii="Wingdings" w:hAnsi="Wingdings" w:hint="default"/>
+      </w:rPr>
+    </w:lvl>
+    <w:lvl w:ilvl="3" w:tplc="08090001" w:tentative="1">
+      <w:start w:val="1"/>
+      <w:numFmt w:val="bullet"/>
+      <w:lvlText w:val=""/>
+      <w:lvlJc w:val="left"/>
+      <w:pPr>
+        <w:ind w:left="3447" w:hanging="360"/>
+      </w:pPr>
+      <w:rPr>
+        <w:rFonts w:ascii="Symbol" w:hAnsi="Symbol" w:hint="default"/>
+      </w:rPr>
+    </w:lvl>
+    <w:lvl w:ilvl="4" w:tplc="08090003" w:tentative="1">
+      <w:start w:val="1"/>
+      <w:numFmt w:val="bullet"/>
+      <w:lvlText w:val="o"/>
+      <w:lvlJc w:val="left"/>
+      <w:pPr>
+        <w:ind w:left="4167" w:hanging="360"/>
+      </w:pPr>
+      <w:rPr>
+        <w:rFonts w:ascii="Courier New" w:hAnsi="Courier New" w:cs="Courier New" w:hint="default"/>
+      </w:rPr>
+    </w:lvl>
+    <w:lvl w:ilvl="5" w:tplc="08090005" w:tentative="1">
+      <w:start w:val="1"/>
+      <w:numFmt w:val="bullet"/>
+      <w:lvlText w:val=""/>
+      <w:lvlJc w:val="left"/>
+      <w:pPr>
+        <w:ind w:left="4887" w:hanging="360"/>
+      </w:pPr>
+      <w:rPr>
+        <w:rFonts w:ascii="Wingdings" w:hAnsi="Wingdings" w:hint="default"/>
+      </w:rPr>
+    </w:lvl>
+    <w:lvl w:ilvl="6" w:tplc="08090001" w:tentative="1">
+      <w:start w:val="1"/>
+      <w:numFmt w:val="bullet"/>
+      <w:lvlText w:val=""/>
+      <w:lvlJc w:val="left"/>
+      <w:pPr>
+        <w:ind w:left="5607" w:hanging="360"/>
+      </w:pPr>
+      <w:rPr>
+        <w:rFonts w:ascii="Symbol" w:hAnsi="Symbol" w:hint="default"/>
+      </w:rPr>
+    </w:lvl>
+    <w:lvl w:ilvl="7" w:tplc="08090003" w:tentative="1">
+      <w:start w:val="1"/>
+      <w:numFmt w:val="bullet"/>
+      <w:lvlText w:val="o"/>
+      <w:lvlJc w:val="left"/>
+      <w:pPr>
+        <w:ind w:left="6327" w:hanging="360"/>
+      </w:pPr>
+      <w:rPr>
+        <w:rFonts w:ascii="Courier New" w:hAnsi="Courier New" w:cs="Courier New" w:hint="default"/>
+      </w:rPr>
+    </w:lvl>
+    <w:lvl w:ilvl="8" w:tplc="08090005" w:tentative="1">
+      <w:start w:val="1"/>
+      <w:numFmt w:val="bullet"/>
+      <w:lvlText w:val=""/>
+      <w:lvlJc w:val="left"/>
+      <w:pPr>
+        <w:ind w:left="7047" w:hanging="360"/>
+      </w:pPr>
+      <w:rPr>
+        <w:rFonts w:ascii="Wingdings" w:hAnsi="Wingdings" w:hint="default"/>
+      </w:rPr>
+    </w:lvl>
+  </w:abstractNum>
+  <w:abstractNum w:abstractNumId="6">
     <w:nsid w:val="2DCA5A8F"/>
     <w:multiLevelType w:val="multilevel"/>
     <w:tmpl w:val="9DBCC7EA"/>
@@ -26275,7 +27005,7 @@
       </w:rPr>
     </w:lvl>
   </w:abstractNum>
-  <w:abstractNum w:abstractNumId="6">
+  <w:abstractNum w:abstractNumId="7">
     <w:nsid w:val="38752136"/>
     <w:multiLevelType w:val="hybridMultilevel"/>
     <w:tmpl w:val="A920D87E"/>
@@ -26388,7 +27118,7 @@
       </w:rPr>
     </w:lvl>
   </w:abstractNum>
-  <w:abstractNum w:abstractNumId="7">
+  <w:abstractNum w:abstractNumId="8">
     <w:nsid w:val="4C954688"/>
     <w:multiLevelType w:val="multilevel"/>
     <w:tmpl w:val="6BB22A0A"/>
@@ -26510,7 +27240,7 @@
       </w:rPr>
     </w:lvl>
   </w:abstractNum>
-  <w:abstractNum w:abstractNumId="8">
+  <w:abstractNum w:abstractNumId="9">
     <w:nsid w:val="4E056A93"/>
     <w:multiLevelType w:val="hybridMultilevel"/>
     <w:tmpl w:val="9A0E73B4"/>
@@ -26623,7 +27353,7 @@
       </w:rPr>
     </w:lvl>
   </w:abstractNum>
-  <w:abstractNum w:abstractNumId="9">
+  <w:abstractNum w:abstractNumId="10">
     <w:nsid w:val="55E90B43"/>
     <w:multiLevelType w:val="hybridMultilevel"/>
     <w:tmpl w:val="BFF49D36"/>
@@ -26712,7 +27442,119 @@
       </w:pPr>
     </w:lvl>
   </w:abstractNum>
-  <w:abstractNum w:abstractNumId="10">
+  <w:abstractNum w:abstractNumId="11">
+    <w:nsid w:val="60E20C23"/>
+    <w:multiLevelType w:val="hybridMultilevel"/>
+    <w:tmpl w:val="B84CF3BE"/>
+    <w:lvl w:ilvl="0" w:tplc="F1481CC0">
+      <w:numFmt w:val="bullet"/>
+      <w:lvlText w:val="-"/>
+      <w:lvlJc w:val="left"/>
+      <w:pPr>
+        <w:ind w:left="1287" w:hanging="360"/>
+      </w:pPr>
+      <w:rPr>
+        <w:rFonts w:ascii="Calibri" w:eastAsiaTheme="minorHAnsi" w:hAnsi="Calibri" w:cstheme="minorBidi" w:hint="default"/>
+      </w:rPr>
+    </w:lvl>
+    <w:lvl w:ilvl="1" w:tplc="08090003" w:tentative="1">
+      <w:start w:val="1"/>
+      <w:numFmt w:val="bullet"/>
+      <w:lvlText w:val="o"/>
+      <w:lvlJc w:val="left"/>
+      <w:pPr>
+        <w:ind w:left="2007" w:hanging="360"/>
+      </w:pPr>
+      <w:rPr>
+        <w:rFonts w:ascii="Courier New" w:hAnsi="Courier New" w:cs="Courier New" w:hint="default"/>
+      </w:rPr>
+    </w:lvl>
+    <w:lvl w:ilvl="2" w:tplc="08090005" w:tentative="1">
+      <w:start w:val="1"/>
+      <w:numFmt w:val="bullet"/>
+      <w:lvlText w:val=""/>
+      <w:lvlJc w:val="left"/>
+      <w:pPr>
+        <w:ind w:left="2727" w:hanging="360"/>
+      </w:pPr>
+      <w:rPr>
+        <w:rFonts w:ascii="Wingdings" w:hAnsi="Wingdings" w:hint="default"/>
+      </w:rPr>
+    </w:lvl>
+    <w:lvl w:ilvl="3" w:tplc="08090001" w:tentative="1">
+      <w:start w:val="1"/>
+      <w:numFmt w:val="bullet"/>
+      <w:lvlText w:val=""/>
+      <w:lvlJc w:val="left"/>
+      <w:pPr>
+        <w:ind w:left="3447" w:hanging="360"/>
+      </w:pPr>
+      <w:rPr>
+        <w:rFonts w:ascii="Symbol" w:hAnsi="Symbol" w:hint="default"/>
+      </w:rPr>
+    </w:lvl>
+    <w:lvl w:ilvl="4" w:tplc="08090003" w:tentative="1">
+      <w:start w:val="1"/>
+      <w:numFmt w:val="bullet"/>
+      <w:lvlText w:val="o"/>
+      <w:lvlJc w:val="left"/>
+      <w:pPr>
+        <w:ind w:left="4167" w:hanging="360"/>
+      </w:pPr>
+      <w:rPr>
+        <w:rFonts w:ascii="Courier New" w:hAnsi="Courier New" w:cs="Courier New" w:hint="default"/>
+      </w:rPr>
+    </w:lvl>
+    <w:lvl w:ilvl="5" w:tplc="08090005" w:tentative="1">
+      <w:start w:val="1"/>
+      <w:numFmt w:val="bullet"/>
+      <w:lvlText w:val=""/>
+      <w:lvlJc w:val="left"/>
+      <w:pPr>
+        <w:ind w:left="4887" w:hanging="360"/>
+      </w:pPr>
+      <w:rPr>
+        <w:rFonts w:ascii="Wingdings" w:hAnsi="Wingdings" w:hint="default"/>
+      </w:rPr>
+    </w:lvl>
+    <w:lvl w:ilvl="6" w:tplc="08090001" w:tentative="1">
+      <w:start w:val="1"/>
+      <w:numFmt w:val="bullet"/>
+      <w:lvlText w:val=""/>
+      <w:lvlJc w:val="left"/>
+      <w:pPr>
+        <w:ind w:left="5607" w:hanging="360"/>
+      </w:pPr>
+      <w:rPr>
+        <w:rFonts w:ascii="Symbol" w:hAnsi="Symbol" w:hint="default"/>
+      </w:rPr>
+    </w:lvl>
+    <w:lvl w:ilvl="7" w:tplc="08090003" w:tentative="1">
+      <w:start w:val="1"/>
+      <w:numFmt w:val="bullet"/>
+      <w:lvlText w:val="o"/>
+      <w:lvlJc w:val="left"/>
+      <w:pPr>
+        <w:ind w:left="6327" w:hanging="360"/>
+      </w:pPr>
+      <w:rPr>
+        <w:rFonts w:ascii="Courier New" w:hAnsi="Courier New" w:cs="Courier New" w:hint="default"/>
+      </w:rPr>
+    </w:lvl>
+    <w:lvl w:ilvl="8" w:tplc="08090005" w:tentative="1">
+      <w:start w:val="1"/>
+      <w:numFmt w:val="bullet"/>
+      <w:lvlText w:val=""/>
+      <w:lvlJc w:val="left"/>
+      <w:pPr>
+        <w:ind w:left="7047" w:hanging="360"/>
+      </w:pPr>
+      <w:rPr>
+        <w:rFonts w:ascii="Wingdings" w:hAnsi="Wingdings" w:hint="default"/>
+      </w:rPr>
+    </w:lvl>
+  </w:abstractNum>
+  <w:abstractNum w:abstractNumId="12">
     <w:nsid w:val="69BB7F36"/>
     <w:multiLevelType w:val="hybridMultilevel"/>
     <w:tmpl w:val="153ACD2A"/>
@@ -26825,7 +27667,7 @@
       </w:rPr>
     </w:lvl>
   </w:abstractNum>
-  <w:abstractNum w:abstractNumId="11">
+  <w:abstractNum w:abstractNumId="13">
     <w:nsid w:val="746E789D"/>
     <w:multiLevelType w:val="hybridMultilevel"/>
     <w:tmpl w:val="06647D68"/>
@@ -26938,7 +27780,7 @@
       </w:rPr>
     </w:lvl>
   </w:abstractNum>
-  <w:abstractNum w:abstractNumId="12">
+  <w:abstractNum w:abstractNumId="14">
     <w:nsid w:val="7FD85493"/>
     <w:multiLevelType w:val="hybridMultilevel"/>
     <w:tmpl w:val="733AE4A4"/>
@@ -27052,25 +27894,25 @@
     </w:lvl>
   </w:abstractNum>
   <w:num w:numId="1">
-    <w:abstractNumId w:val="5"/>
+    <w:abstractNumId w:val="6"/>
   </w:num>
   <w:num w:numId="2">
-    <w:abstractNumId w:val="7"/>
+    <w:abstractNumId w:val="8"/>
   </w:num>
   <w:num w:numId="3">
-    <w:abstractNumId w:val="6"/>
+    <w:abstractNumId w:val="7"/>
   </w:num>
   <w:num w:numId="4">
     <w:abstractNumId w:val="0"/>
   </w:num>
   <w:num w:numId="5">
-    <w:abstractNumId w:val="11"/>
+    <w:abstractNumId w:val="13"/>
   </w:num>
   <w:num w:numId="6">
     <w:abstractNumId w:val="1"/>
   </w:num>
   <w:num w:numId="7">
-    <w:abstractNumId w:val="10"/>
+    <w:abstractNumId w:val="12"/>
   </w:num>
   <w:num w:numId="8">
     <w:abstractNumId w:val="3"/>
@@ -27079,16 +27921,22 @@
     <w:abstractNumId w:val="4"/>
   </w:num>
   <w:num w:numId="10">
-    <w:abstractNumId w:val="9"/>
+    <w:abstractNumId w:val="10"/>
   </w:num>
   <w:num w:numId="11">
-    <w:abstractNumId w:val="12"/>
+    <w:abstractNumId w:val="14"/>
   </w:num>
   <w:num w:numId="12">
     <w:abstractNumId w:val="2"/>
   </w:num>
   <w:num w:numId="13">
-    <w:abstractNumId w:val="8"/>
+    <w:abstractNumId w:val="9"/>
+  </w:num>
+  <w:num w:numId="14">
+    <w:abstractNumId w:val="11"/>
+  </w:num>
+  <w:num w:numId="15">
+    <w:abstractNumId w:val="5"/>
   </w:num>
   <w:numIdMacAtCleanup w:val="7"/>
 </w:numbering>
@@ -27502,7 +28350,6 @@
   <w:style w:type="character" w:default="1" w:styleId="DefaultParagraphFont">
     <w:name w:val="Default Paragraph Font"/>
     <w:uiPriority w:val="1"/>
-    <w:semiHidden/>
     <w:unhideWhenUsed/>
   </w:style>
   <w:style w:type="table" w:default="1" w:styleId="TableNormal">
@@ -30504,35 +31351,35 @@
     </dgm:pt>
   </dgm:ptLst>
   <dgm:cxnLst>
-    <dgm:cxn modelId="{07FA75F5-79F9-4374-BDF9-BE79E46EAF69}" type="presOf" srcId="{DB687B8D-183F-41A4-83F8-BACF98B4F8B8}" destId="{71E9CB76-BA81-4D0A-996C-561CC49FF498}" srcOrd="0" destOrd="0" presId="urn:microsoft.com/office/officeart/2005/8/layout/hierarchy3"/>
-    <dgm:cxn modelId="{5E12D09B-C021-41AD-831B-D5C84AAD0486}" type="presOf" srcId="{48CEFE8B-DE17-4970-97D3-B76CDAC13A79}" destId="{DD9011E1-3E66-49DF-83DD-E1503D4387E6}" srcOrd="0" destOrd="0" presId="urn:microsoft.com/office/officeart/2005/8/layout/hierarchy3"/>
+    <dgm:cxn modelId="{66B89AA2-C75B-4149-9D39-CFD6E7D8ECF4}" type="presOf" srcId="{0FB84EF4-897A-48C9-8DFC-E2063C8EA436}" destId="{EC45CA74-1D73-4A8C-ACE4-2E39D5CDB903}" srcOrd="0" destOrd="0" presId="urn:microsoft.com/office/officeart/2005/8/layout/hierarchy3"/>
+    <dgm:cxn modelId="{F5816A2A-800E-486E-BD77-2979F54107DC}" srcId="{DB687B8D-183F-41A4-83F8-BACF98B4F8B8}" destId="{C6E2CD62-91FB-4DDD-98A3-B7B7CCB7A54C}" srcOrd="3" destOrd="0" parTransId="{FADCD341-740D-41B5-B034-E5C90084CE1F}" sibTransId="{0D593B0F-538C-4ADE-B8AF-F724883A33A5}"/>
     <dgm:cxn modelId="{2B02C139-AF4D-4406-B6A4-CC2F66921B68}" srcId="{DB687B8D-183F-41A4-83F8-BACF98B4F8B8}" destId="{48CEFE8B-DE17-4970-97D3-B76CDAC13A79}" srcOrd="1" destOrd="0" parTransId="{0FB84EF4-897A-48C9-8DFC-E2063C8EA436}" sibTransId="{9A702027-7986-482E-94C2-31B52E02BF8B}"/>
-    <dgm:cxn modelId="{F5816A2A-800E-486E-BD77-2979F54107DC}" srcId="{DB687B8D-183F-41A4-83F8-BACF98B4F8B8}" destId="{C6E2CD62-91FB-4DDD-98A3-B7B7CCB7A54C}" srcOrd="3" destOrd="0" parTransId="{FADCD341-740D-41B5-B034-E5C90084CE1F}" sibTransId="{0D593B0F-538C-4ADE-B8AF-F724883A33A5}"/>
-    <dgm:cxn modelId="{D5A1360A-E84D-4E61-9004-2E6AAA1EE319}" type="presOf" srcId="{FADCD341-740D-41B5-B034-E5C90084CE1F}" destId="{D443287B-E522-45EF-93E8-59A4A3542E24}" srcOrd="0" destOrd="0" presId="urn:microsoft.com/office/officeart/2005/8/layout/hierarchy3"/>
-    <dgm:cxn modelId="{E5DD38B0-1183-4D41-B98E-1321226D4A53}" type="presOf" srcId="{DB687B8D-183F-41A4-83F8-BACF98B4F8B8}" destId="{D6440750-69BC-4DE4-9AEC-550F3882413C}" srcOrd="1" destOrd="0" presId="urn:microsoft.com/office/officeart/2005/8/layout/hierarchy3"/>
-    <dgm:cxn modelId="{496391D1-B4B8-4F37-BABF-2FF54055FC1B}" type="presOf" srcId="{C82B2A4C-894E-43FB-A109-54ED4759BB16}" destId="{8C04BF67-DDD2-4F50-8F48-C0BF1211D421}" srcOrd="0" destOrd="0" presId="urn:microsoft.com/office/officeart/2005/8/layout/hierarchy3"/>
+    <dgm:cxn modelId="{EC5E36E6-5E2E-4388-84A9-1C380EBE9DEE}" type="presOf" srcId="{694B19F8-85ED-43C0-8738-5A0E4F00114D}" destId="{46D4F426-FCA9-48FE-BF1E-F988E4B01CFE}" srcOrd="0" destOrd="0" presId="urn:microsoft.com/office/officeart/2005/8/layout/hierarchy3"/>
+    <dgm:cxn modelId="{44CED1AD-7E38-41F0-86BB-CF638428F9C0}" type="presOf" srcId="{48CEFE8B-DE17-4970-97D3-B76CDAC13A79}" destId="{DD9011E1-3E66-49DF-83DD-E1503D4387E6}" srcOrd="0" destOrd="0" presId="urn:microsoft.com/office/officeart/2005/8/layout/hierarchy3"/>
+    <dgm:cxn modelId="{77585A31-CFE4-40CB-B1CA-6D4FDA524AE3}" type="presOf" srcId="{FADCD341-740D-41B5-B034-E5C90084CE1F}" destId="{D443287B-E522-45EF-93E8-59A4A3542E24}" srcOrd="0" destOrd="0" presId="urn:microsoft.com/office/officeart/2005/8/layout/hierarchy3"/>
+    <dgm:cxn modelId="{1A6AD7AA-E569-4CFF-9A52-9589D6FAC7B9}" type="presOf" srcId="{C6E2CD62-91FB-4DDD-98A3-B7B7CCB7A54C}" destId="{ABA6342F-A0BA-41FC-B3B2-6209160C99E5}" srcOrd="0" destOrd="0" presId="urn:microsoft.com/office/officeart/2005/8/layout/hierarchy3"/>
+    <dgm:cxn modelId="{E8EAF869-5FAE-4C9B-BFD8-80AFD0E85EF5}" type="presOf" srcId="{D3B424C3-3238-43B9-8588-0E15F90F7EC8}" destId="{244A877D-01C9-470F-BFD5-E5114D7D1807}" srcOrd="0" destOrd="0" presId="urn:microsoft.com/office/officeart/2005/8/layout/hierarchy3"/>
+    <dgm:cxn modelId="{B42175F9-9578-439E-A0BA-57A56966AF70}" type="presOf" srcId="{DB687B8D-183F-41A4-83F8-BACF98B4F8B8}" destId="{D6440750-69BC-4DE4-9AEC-550F3882413C}" srcOrd="1" destOrd="0" presId="urn:microsoft.com/office/officeart/2005/8/layout/hierarchy3"/>
+    <dgm:cxn modelId="{A9A9C5D6-F722-4684-BAE2-50EEF437B736}" type="presOf" srcId="{DB687B8D-183F-41A4-83F8-BACF98B4F8B8}" destId="{71E9CB76-BA81-4D0A-996C-561CC49FF498}" srcOrd="0" destOrd="0" presId="urn:microsoft.com/office/officeart/2005/8/layout/hierarchy3"/>
+    <dgm:cxn modelId="{69ADF68F-20D8-4435-B0E8-B213D032A506}" type="presOf" srcId="{F3CF7F7E-4171-4609-8150-6063EC74D01D}" destId="{1B18905D-743F-4A47-A83F-95001D6BD4C4}" srcOrd="0" destOrd="0" presId="urn:microsoft.com/office/officeart/2005/8/layout/hierarchy3"/>
+    <dgm:cxn modelId="{D9C6D54D-DFF9-429F-9C65-A22F4353E4FB}" type="presOf" srcId="{C82B2A4C-894E-43FB-A109-54ED4759BB16}" destId="{8C04BF67-DDD2-4F50-8F48-C0BF1211D421}" srcOrd="0" destOrd="0" presId="urn:microsoft.com/office/officeart/2005/8/layout/hierarchy3"/>
     <dgm:cxn modelId="{6824383A-FC83-43E6-8E99-5C1DA51C1D1D}" srcId="{F3CF7F7E-4171-4609-8150-6063EC74D01D}" destId="{DB687B8D-183F-41A4-83F8-BACF98B4F8B8}" srcOrd="0" destOrd="0" parTransId="{6F9B1D6C-7B8D-4CDD-B1E7-5A4B1D036AE4}" sibTransId="{155DA73D-0641-432B-B814-6966133DFA0F}"/>
-    <dgm:cxn modelId="{BF2B7634-C493-4A56-899D-563FB0AF915A}" type="presOf" srcId="{694B19F8-85ED-43C0-8738-5A0E4F00114D}" destId="{46D4F426-FCA9-48FE-BF1E-F988E4B01CFE}" srcOrd="0" destOrd="0" presId="urn:microsoft.com/office/officeart/2005/8/layout/hierarchy3"/>
-    <dgm:cxn modelId="{237F8309-6E79-4C87-AA4D-8AF8FA009007}" type="presOf" srcId="{F3CF7F7E-4171-4609-8150-6063EC74D01D}" destId="{1B18905D-743F-4A47-A83F-95001D6BD4C4}" srcOrd="0" destOrd="0" presId="urn:microsoft.com/office/officeart/2005/8/layout/hierarchy3"/>
     <dgm:cxn modelId="{C6A9A246-91A3-47C4-A5AE-1DE6B207AA65}" srcId="{DB687B8D-183F-41A4-83F8-BACF98B4F8B8}" destId="{83E43365-DF8F-4EC7-8CF0-718E854B84B9}" srcOrd="2" destOrd="0" parTransId="{694B19F8-85ED-43C0-8738-5A0E4F00114D}" sibTransId="{BC18C5C4-FF68-4C8A-A96B-2E86895C159C}"/>
-    <dgm:cxn modelId="{D689AB60-6A0A-42BF-A639-F01C77922336}" type="presOf" srcId="{83E43365-DF8F-4EC7-8CF0-718E854B84B9}" destId="{FCFA798B-1F6A-4694-8BED-4F698A6B931C}" srcOrd="0" destOrd="0" presId="urn:microsoft.com/office/officeart/2005/8/layout/hierarchy3"/>
-    <dgm:cxn modelId="{0889CC1E-E7CA-4CAE-90B2-AE83B4DB41A9}" type="presOf" srcId="{D3B424C3-3238-43B9-8588-0E15F90F7EC8}" destId="{244A877D-01C9-470F-BFD5-E5114D7D1807}" srcOrd="0" destOrd="0" presId="urn:microsoft.com/office/officeart/2005/8/layout/hierarchy3"/>
-    <dgm:cxn modelId="{A63D1EF2-5FF5-4FE2-9EB0-EFEECDEC8DC8}" type="presOf" srcId="{C6E2CD62-91FB-4DDD-98A3-B7B7CCB7A54C}" destId="{ABA6342F-A0BA-41FC-B3B2-6209160C99E5}" srcOrd="0" destOrd="0" presId="urn:microsoft.com/office/officeart/2005/8/layout/hierarchy3"/>
-    <dgm:cxn modelId="{2386B1D3-177E-4409-8DFC-7296743B242C}" type="presOf" srcId="{0FB84EF4-897A-48C9-8DFC-E2063C8EA436}" destId="{EC45CA74-1D73-4A8C-ACE4-2E39D5CDB903}" srcOrd="0" destOrd="0" presId="urn:microsoft.com/office/officeart/2005/8/layout/hierarchy3"/>
+    <dgm:cxn modelId="{AEA543FC-4C53-478D-9E89-E8C59B6DC636}" type="presOf" srcId="{83E43365-DF8F-4EC7-8CF0-718E854B84B9}" destId="{FCFA798B-1F6A-4694-8BED-4F698A6B931C}" srcOrd="0" destOrd="0" presId="urn:microsoft.com/office/officeart/2005/8/layout/hierarchy3"/>
     <dgm:cxn modelId="{105BA5DE-B811-4950-852F-B930273D987A}" srcId="{DB687B8D-183F-41A4-83F8-BACF98B4F8B8}" destId="{D3B424C3-3238-43B9-8588-0E15F90F7EC8}" srcOrd="0" destOrd="0" parTransId="{C82B2A4C-894E-43FB-A109-54ED4759BB16}" sibTransId="{DB4119F6-2B6C-43D2-8CAE-F1E6716E6C0B}"/>
-    <dgm:cxn modelId="{53375241-41FB-4AFE-AA58-4FAF99C80CA0}" type="presParOf" srcId="{1B18905D-743F-4A47-A83F-95001D6BD4C4}" destId="{81CF7223-C814-4679-B01F-D4D00D6FF40D}" srcOrd="0" destOrd="0" presId="urn:microsoft.com/office/officeart/2005/8/layout/hierarchy3"/>
-    <dgm:cxn modelId="{1202D0F4-54C0-4E9F-9889-28BD0FD4F7D6}" type="presParOf" srcId="{81CF7223-C814-4679-B01F-D4D00D6FF40D}" destId="{16851064-0269-4FDD-A97C-B5226578DE7C}" srcOrd="0" destOrd="0" presId="urn:microsoft.com/office/officeart/2005/8/layout/hierarchy3"/>
-    <dgm:cxn modelId="{FCE47DD1-53F2-4728-B4ED-7FD018CFB58B}" type="presParOf" srcId="{16851064-0269-4FDD-A97C-B5226578DE7C}" destId="{71E9CB76-BA81-4D0A-996C-561CC49FF498}" srcOrd="0" destOrd="0" presId="urn:microsoft.com/office/officeart/2005/8/layout/hierarchy3"/>
-    <dgm:cxn modelId="{557A8B2E-B349-4DE8-9477-89BDAF3A59FC}" type="presParOf" srcId="{16851064-0269-4FDD-A97C-B5226578DE7C}" destId="{D6440750-69BC-4DE4-9AEC-550F3882413C}" srcOrd="1" destOrd="0" presId="urn:microsoft.com/office/officeart/2005/8/layout/hierarchy3"/>
-    <dgm:cxn modelId="{AA0BAC27-0E74-49FB-9D84-36EC78472D85}" type="presParOf" srcId="{81CF7223-C814-4679-B01F-D4D00D6FF40D}" destId="{81D7A0E5-96D5-45E9-8FD0-FC9F48042694}" srcOrd="1" destOrd="0" presId="urn:microsoft.com/office/officeart/2005/8/layout/hierarchy3"/>
-    <dgm:cxn modelId="{1651B71B-0BD8-4AC7-876B-589A68320D0E}" type="presParOf" srcId="{81D7A0E5-96D5-45E9-8FD0-FC9F48042694}" destId="{8C04BF67-DDD2-4F50-8F48-C0BF1211D421}" srcOrd="0" destOrd="0" presId="urn:microsoft.com/office/officeart/2005/8/layout/hierarchy3"/>
-    <dgm:cxn modelId="{33FA4403-1C5B-4C9C-8308-B37274128941}" type="presParOf" srcId="{81D7A0E5-96D5-45E9-8FD0-FC9F48042694}" destId="{244A877D-01C9-470F-BFD5-E5114D7D1807}" srcOrd="1" destOrd="0" presId="urn:microsoft.com/office/officeart/2005/8/layout/hierarchy3"/>
-    <dgm:cxn modelId="{B2955A88-AE48-4002-A3B3-178FA691EB2D}" type="presParOf" srcId="{81D7A0E5-96D5-45E9-8FD0-FC9F48042694}" destId="{EC45CA74-1D73-4A8C-ACE4-2E39D5CDB903}" srcOrd="2" destOrd="0" presId="urn:microsoft.com/office/officeart/2005/8/layout/hierarchy3"/>
-    <dgm:cxn modelId="{F6783CB4-A1EF-490C-8EB1-88FCE0EDF442}" type="presParOf" srcId="{81D7A0E5-96D5-45E9-8FD0-FC9F48042694}" destId="{DD9011E1-3E66-49DF-83DD-E1503D4387E6}" srcOrd="3" destOrd="0" presId="urn:microsoft.com/office/officeart/2005/8/layout/hierarchy3"/>
-    <dgm:cxn modelId="{1A0E43FA-4E73-4F30-913D-56AB81BBBBFC}" type="presParOf" srcId="{81D7A0E5-96D5-45E9-8FD0-FC9F48042694}" destId="{46D4F426-FCA9-48FE-BF1E-F988E4B01CFE}" srcOrd="4" destOrd="0" presId="urn:microsoft.com/office/officeart/2005/8/layout/hierarchy3"/>
-    <dgm:cxn modelId="{05D3C4BD-E370-4CF3-8EFE-C8832FBBB685}" type="presParOf" srcId="{81D7A0E5-96D5-45E9-8FD0-FC9F48042694}" destId="{FCFA798B-1F6A-4694-8BED-4F698A6B931C}" srcOrd="5" destOrd="0" presId="urn:microsoft.com/office/officeart/2005/8/layout/hierarchy3"/>
-    <dgm:cxn modelId="{F97C2CD0-C6A6-4A14-AAFB-5E4EB7D0572A}" type="presParOf" srcId="{81D7A0E5-96D5-45E9-8FD0-FC9F48042694}" destId="{D443287B-E522-45EF-93E8-59A4A3542E24}" srcOrd="6" destOrd="0" presId="urn:microsoft.com/office/officeart/2005/8/layout/hierarchy3"/>
-    <dgm:cxn modelId="{003E163F-69C2-41C7-AEA6-26117D763A59}" type="presParOf" srcId="{81D7A0E5-96D5-45E9-8FD0-FC9F48042694}" destId="{ABA6342F-A0BA-41FC-B3B2-6209160C99E5}" srcOrd="7" destOrd="0" presId="urn:microsoft.com/office/officeart/2005/8/layout/hierarchy3"/>
+    <dgm:cxn modelId="{8006AFE1-4FE0-44F9-9084-E0C116B9725C}" type="presParOf" srcId="{1B18905D-743F-4A47-A83F-95001D6BD4C4}" destId="{81CF7223-C814-4679-B01F-D4D00D6FF40D}" srcOrd="0" destOrd="0" presId="urn:microsoft.com/office/officeart/2005/8/layout/hierarchy3"/>
+    <dgm:cxn modelId="{00548E48-FDEF-40B9-A72B-91A345747CC1}" type="presParOf" srcId="{81CF7223-C814-4679-B01F-D4D00D6FF40D}" destId="{16851064-0269-4FDD-A97C-B5226578DE7C}" srcOrd="0" destOrd="0" presId="urn:microsoft.com/office/officeart/2005/8/layout/hierarchy3"/>
+    <dgm:cxn modelId="{2FFD4D41-209F-4897-B6D8-F25C18E01848}" type="presParOf" srcId="{16851064-0269-4FDD-A97C-B5226578DE7C}" destId="{71E9CB76-BA81-4D0A-996C-561CC49FF498}" srcOrd="0" destOrd="0" presId="urn:microsoft.com/office/officeart/2005/8/layout/hierarchy3"/>
+    <dgm:cxn modelId="{6F2094D2-C276-4661-B46C-BF766DB511F3}" type="presParOf" srcId="{16851064-0269-4FDD-A97C-B5226578DE7C}" destId="{D6440750-69BC-4DE4-9AEC-550F3882413C}" srcOrd="1" destOrd="0" presId="urn:microsoft.com/office/officeart/2005/8/layout/hierarchy3"/>
+    <dgm:cxn modelId="{D104B192-20D5-4D14-A307-E11984DC39B0}" type="presParOf" srcId="{81CF7223-C814-4679-B01F-D4D00D6FF40D}" destId="{81D7A0E5-96D5-45E9-8FD0-FC9F48042694}" srcOrd="1" destOrd="0" presId="urn:microsoft.com/office/officeart/2005/8/layout/hierarchy3"/>
+    <dgm:cxn modelId="{F6A972AE-8117-4EEA-AA95-ED15D3518415}" type="presParOf" srcId="{81D7A0E5-96D5-45E9-8FD0-FC9F48042694}" destId="{8C04BF67-DDD2-4F50-8F48-C0BF1211D421}" srcOrd="0" destOrd="0" presId="urn:microsoft.com/office/officeart/2005/8/layout/hierarchy3"/>
+    <dgm:cxn modelId="{BA7988EB-C793-4C6E-A252-EAC2F401F37C}" type="presParOf" srcId="{81D7A0E5-96D5-45E9-8FD0-FC9F48042694}" destId="{244A877D-01C9-470F-BFD5-E5114D7D1807}" srcOrd="1" destOrd="0" presId="urn:microsoft.com/office/officeart/2005/8/layout/hierarchy3"/>
+    <dgm:cxn modelId="{FA69441C-B84F-4587-92F1-CEFA4894A752}" type="presParOf" srcId="{81D7A0E5-96D5-45E9-8FD0-FC9F48042694}" destId="{EC45CA74-1D73-4A8C-ACE4-2E39D5CDB903}" srcOrd="2" destOrd="0" presId="urn:microsoft.com/office/officeart/2005/8/layout/hierarchy3"/>
+    <dgm:cxn modelId="{BB4EE290-47DB-4B2B-8657-A2CA0BA4E61C}" type="presParOf" srcId="{81D7A0E5-96D5-45E9-8FD0-FC9F48042694}" destId="{DD9011E1-3E66-49DF-83DD-E1503D4387E6}" srcOrd="3" destOrd="0" presId="urn:microsoft.com/office/officeart/2005/8/layout/hierarchy3"/>
+    <dgm:cxn modelId="{F1F2FCBD-6ED8-4857-B47B-93FC48228699}" type="presParOf" srcId="{81D7A0E5-96D5-45E9-8FD0-FC9F48042694}" destId="{46D4F426-FCA9-48FE-BF1E-F988E4B01CFE}" srcOrd="4" destOrd="0" presId="urn:microsoft.com/office/officeart/2005/8/layout/hierarchy3"/>
+    <dgm:cxn modelId="{5AC83BE4-F8DE-4D3E-B8E4-03B4A538127D}" type="presParOf" srcId="{81D7A0E5-96D5-45E9-8FD0-FC9F48042694}" destId="{FCFA798B-1F6A-4694-8BED-4F698A6B931C}" srcOrd="5" destOrd="0" presId="urn:microsoft.com/office/officeart/2005/8/layout/hierarchy3"/>
+    <dgm:cxn modelId="{047F91DD-1DE9-4ECE-AD1B-E522AF531901}" type="presParOf" srcId="{81D7A0E5-96D5-45E9-8FD0-FC9F48042694}" destId="{D443287B-E522-45EF-93E8-59A4A3542E24}" srcOrd="6" destOrd="0" presId="urn:microsoft.com/office/officeart/2005/8/layout/hierarchy3"/>
+    <dgm:cxn modelId="{DF36741A-5AE3-42A2-8333-8D5730EDF24A}" type="presParOf" srcId="{81D7A0E5-96D5-45E9-8FD0-FC9F48042694}" destId="{ABA6342F-A0BA-41FC-B3B2-6209160C99E5}" srcOrd="7" destOrd="0" presId="urn:microsoft.com/office/officeart/2005/8/layout/hierarchy3"/>
   </dgm:cxnLst>
   <dgm:bg/>
   <dgm:whole/>
@@ -30768,25 +31615,25 @@
     </dgm:pt>
   </dgm:ptLst>
   <dgm:cxnLst>
+    <dgm:cxn modelId="{14CB4980-3F39-4B09-8C4D-C0D7BDAF41CA}" type="presOf" srcId="{0FB84EF4-897A-48C9-8DFC-E2063C8EA436}" destId="{EC45CA74-1D73-4A8C-ACE4-2E39D5CDB903}" srcOrd="0" destOrd="0" presId="urn:microsoft.com/office/officeart/2005/8/layout/hierarchy3"/>
     <dgm:cxn modelId="{6824383A-FC83-43E6-8E99-5C1DA51C1D1D}" srcId="{F3CF7F7E-4171-4609-8150-6063EC74D01D}" destId="{DB687B8D-183F-41A4-83F8-BACF98B4F8B8}" srcOrd="0" destOrd="0" parTransId="{6F9B1D6C-7B8D-4CDD-B1E7-5A4B1D036AE4}" sibTransId="{155DA73D-0641-432B-B814-6966133DFA0F}"/>
-    <dgm:cxn modelId="{2345AF5E-6892-46DF-84FA-074546B5C2DC}" type="presOf" srcId="{F3CF7F7E-4171-4609-8150-6063EC74D01D}" destId="{1B18905D-743F-4A47-A83F-95001D6BD4C4}" srcOrd="0" destOrd="0" presId="urn:microsoft.com/office/officeart/2005/8/layout/hierarchy3"/>
-    <dgm:cxn modelId="{6A963A4E-743C-4F2A-A18B-5AD73C11A399}" type="presOf" srcId="{0FB84EF4-897A-48C9-8DFC-E2063C8EA436}" destId="{EC45CA74-1D73-4A8C-ACE4-2E39D5CDB903}" srcOrd="0" destOrd="0" presId="urn:microsoft.com/office/officeart/2005/8/layout/hierarchy3"/>
-    <dgm:cxn modelId="{54EE499F-4BD0-403C-B0DA-14011974CFE2}" type="presOf" srcId="{D3B424C3-3238-43B9-8588-0E15F90F7EC8}" destId="{244A877D-01C9-470F-BFD5-E5114D7D1807}" srcOrd="0" destOrd="0" presId="urn:microsoft.com/office/officeart/2005/8/layout/hierarchy3"/>
-    <dgm:cxn modelId="{4B37BF42-E56F-413E-BCFD-F3C45BD25D2B}" type="presOf" srcId="{C82B2A4C-894E-43FB-A109-54ED4759BB16}" destId="{8C04BF67-DDD2-4F50-8F48-C0BF1211D421}" srcOrd="0" destOrd="0" presId="urn:microsoft.com/office/officeart/2005/8/layout/hierarchy3"/>
+    <dgm:cxn modelId="{F53D4580-F546-4F2D-BBAA-92E0EEF51A12}" type="presOf" srcId="{F3CF7F7E-4171-4609-8150-6063EC74D01D}" destId="{1B18905D-743F-4A47-A83F-95001D6BD4C4}" srcOrd="0" destOrd="0" presId="urn:microsoft.com/office/officeart/2005/8/layout/hierarchy3"/>
+    <dgm:cxn modelId="{D28C2D15-56DB-44DF-9851-AAE5C5EEC155}" type="presOf" srcId="{48CEFE8B-DE17-4970-97D3-B76CDAC13A79}" destId="{DD9011E1-3E66-49DF-83DD-E1503D4387E6}" srcOrd="0" destOrd="0" presId="urn:microsoft.com/office/officeart/2005/8/layout/hierarchy3"/>
+    <dgm:cxn modelId="{C82757E1-09E5-45AC-B154-327054E51BAD}" type="presOf" srcId="{C82B2A4C-894E-43FB-A109-54ED4759BB16}" destId="{8C04BF67-DDD2-4F50-8F48-C0BF1211D421}" srcOrd="0" destOrd="0" presId="urn:microsoft.com/office/officeart/2005/8/layout/hierarchy3"/>
+    <dgm:cxn modelId="{BE9353FB-647F-4A8D-B7C0-E43B1E372464}" type="presOf" srcId="{D3B424C3-3238-43B9-8588-0E15F90F7EC8}" destId="{244A877D-01C9-470F-BFD5-E5114D7D1807}" srcOrd="0" destOrd="0" presId="urn:microsoft.com/office/officeart/2005/8/layout/hierarchy3"/>
+    <dgm:cxn modelId="{F2BB0902-93E8-45B0-A9EB-E575F261B56A}" type="presOf" srcId="{DB687B8D-183F-41A4-83F8-BACF98B4F8B8}" destId="{71E9CB76-BA81-4D0A-996C-561CC49FF498}" srcOrd="0" destOrd="0" presId="urn:microsoft.com/office/officeart/2005/8/layout/hierarchy3"/>
     <dgm:cxn modelId="{105BA5DE-B811-4950-852F-B930273D987A}" srcId="{DB687B8D-183F-41A4-83F8-BACF98B4F8B8}" destId="{D3B424C3-3238-43B9-8588-0E15F90F7EC8}" srcOrd="0" destOrd="0" parTransId="{C82B2A4C-894E-43FB-A109-54ED4759BB16}" sibTransId="{DB4119F6-2B6C-43D2-8CAE-F1E6716E6C0B}"/>
-    <dgm:cxn modelId="{CF5F27AC-ED35-46E6-BCD0-9B5F3F2F79EA}" type="presOf" srcId="{DB687B8D-183F-41A4-83F8-BACF98B4F8B8}" destId="{71E9CB76-BA81-4D0A-996C-561CC49FF498}" srcOrd="0" destOrd="0" presId="urn:microsoft.com/office/officeart/2005/8/layout/hierarchy3"/>
-    <dgm:cxn modelId="{476379E6-AAF5-4F7B-BA7F-CA15ADA24790}" type="presOf" srcId="{DB687B8D-183F-41A4-83F8-BACF98B4F8B8}" destId="{D6440750-69BC-4DE4-9AEC-550F3882413C}" srcOrd="1" destOrd="0" presId="urn:microsoft.com/office/officeart/2005/8/layout/hierarchy3"/>
-    <dgm:cxn modelId="{7BAF54A2-BD04-4629-8D0B-E64F6D432D7A}" type="presOf" srcId="{48CEFE8B-DE17-4970-97D3-B76CDAC13A79}" destId="{DD9011E1-3E66-49DF-83DD-E1503D4387E6}" srcOrd="0" destOrd="0" presId="urn:microsoft.com/office/officeart/2005/8/layout/hierarchy3"/>
+    <dgm:cxn modelId="{60D911FB-C5BA-4074-B37F-20C8163A7E43}" type="presOf" srcId="{DB687B8D-183F-41A4-83F8-BACF98B4F8B8}" destId="{D6440750-69BC-4DE4-9AEC-550F3882413C}" srcOrd="1" destOrd="0" presId="urn:microsoft.com/office/officeart/2005/8/layout/hierarchy3"/>
     <dgm:cxn modelId="{2B02C139-AF4D-4406-B6A4-CC2F66921B68}" srcId="{DB687B8D-183F-41A4-83F8-BACF98B4F8B8}" destId="{48CEFE8B-DE17-4970-97D3-B76CDAC13A79}" srcOrd="1" destOrd="0" parTransId="{0FB84EF4-897A-48C9-8DFC-E2063C8EA436}" sibTransId="{9A702027-7986-482E-94C2-31B52E02BF8B}"/>
-    <dgm:cxn modelId="{4497AB87-AF92-4108-A2A2-7A5DF8DDD566}" type="presParOf" srcId="{1B18905D-743F-4A47-A83F-95001D6BD4C4}" destId="{81CF7223-C814-4679-B01F-D4D00D6FF40D}" srcOrd="0" destOrd="0" presId="urn:microsoft.com/office/officeart/2005/8/layout/hierarchy3"/>
-    <dgm:cxn modelId="{AB67D298-F5F6-4FC8-921F-7179185FE8A4}" type="presParOf" srcId="{81CF7223-C814-4679-B01F-D4D00D6FF40D}" destId="{16851064-0269-4FDD-A97C-B5226578DE7C}" srcOrd="0" destOrd="0" presId="urn:microsoft.com/office/officeart/2005/8/layout/hierarchy3"/>
-    <dgm:cxn modelId="{59040C7E-C7CE-494F-88A9-B22F57752A29}" type="presParOf" srcId="{16851064-0269-4FDD-A97C-B5226578DE7C}" destId="{71E9CB76-BA81-4D0A-996C-561CC49FF498}" srcOrd="0" destOrd="0" presId="urn:microsoft.com/office/officeart/2005/8/layout/hierarchy3"/>
-    <dgm:cxn modelId="{3A90487F-E26A-4FCF-B913-5268B60D9A83}" type="presParOf" srcId="{16851064-0269-4FDD-A97C-B5226578DE7C}" destId="{D6440750-69BC-4DE4-9AEC-550F3882413C}" srcOrd="1" destOrd="0" presId="urn:microsoft.com/office/officeart/2005/8/layout/hierarchy3"/>
-    <dgm:cxn modelId="{745BA24A-8C36-4A9F-AE8F-8E0D06174696}" type="presParOf" srcId="{81CF7223-C814-4679-B01F-D4D00D6FF40D}" destId="{81D7A0E5-96D5-45E9-8FD0-FC9F48042694}" srcOrd="1" destOrd="0" presId="urn:microsoft.com/office/officeart/2005/8/layout/hierarchy3"/>
-    <dgm:cxn modelId="{AFCEFFFC-785A-455A-B1BB-58AD3A6A44FE}" type="presParOf" srcId="{81D7A0E5-96D5-45E9-8FD0-FC9F48042694}" destId="{8C04BF67-DDD2-4F50-8F48-C0BF1211D421}" srcOrd="0" destOrd="0" presId="urn:microsoft.com/office/officeart/2005/8/layout/hierarchy3"/>
-    <dgm:cxn modelId="{26DA62B3-F24D-4C08-9783-DAE69D767211}" type="presParOf" srcId="{81D7A0E5-96D5-45E9-8FD0-FC9F48042694}" destId="{244A877D-01C9-470F-BFD5-E5114D7D1807}" srcOrd="1" destOrd="0" presId="urn:microsoft.com/office/officeart/2005/8/layout/hierarchy3"/>
-    <dgm:cxn modelId="{1B4A8FFE-500C-418E-B03A-33589B84A07F}" type="presParOf" srcId="{81D7A0E5-96D5-45E9-8FD0-FC9F48042694}" destId="{EC45CA74-1D73-4A8C-ACE4-2E39D5CDB903}" srcOrd="2" destOrd="0" presId="urn:microsoft.com/office/officeart/2005/8/layout/hierarchy3"/>
-    <dgm:cxn modelId="{111D7903-B1E3-4B93-B246-4EF3EC552246}" type="presParOf" srcId="{81D7A0E5-96D5-45E9-8FD0-FC9F48042694}" destId="{DD9011E1-3E66-49DF-83DD-E1503D4387E6}" srcOrd="3" destOrd="0" presId="urn:microsoft.com/office/officeart/2005/8/layout/hierarchy3"/>
+    <dgm:cxn modelId="{CB2AC9A2-F7CF-4B75-84B9-B18DC916A9A7}" type="presParOf" srcId="{1B18905D-743F-4A47-A83F-95001D6BD4C4}" destId="{81CF7223-C814-4679-B01F-D4D00D6FF40D}" srcOrd="0" destOrd="0" presId="urn:microsoft.com/office/officeart/2005/8/layout/hierarchy3"/>
+    <dgm:cxn modelId="{0AA751BA-6938-4134-A6D9-AED19E36C376}" type="presParOf" srcId="{81CF7223-C814-4679-B01F-D4D00D6FF40D}" destId="{16851064-0269-4FDD-A97C-B5226578DE7C}" srcOrd="0" destOrd="0" presId="urn:microsoft.com/office/officeart/2005/8/layout/hierarchy3"/>
+    <dgm:cxn modelId="{B20271A6-A654-4919-B215-0B669A8C16B6}" type="presParOf" srcId="{16851064-0269-4FDD-A97C-B5226578DE7C}" destId="{71E9CB76-BA81-4D0A-996C-561CC49FF498}" srcOrd="0" destOrd="0" presId="urn:microsoft.com/office/officeart/2005/8/layout/hierarchy3"/>
+    <dgm:cxn modelId="{4CFFA3D7-F3FA-4BBD-823C-9D53E68D4C62}" type="presParOf" srcId="{16851064-0269-4FDD-A97C-B5226578DE7C}" destId="{D6440750-69BC-4DE4-9AEC-550F3882413C}" srcOrd="1" destOrd="0" presId="urn:microsoft.com/office/officeart/2005/8/layout/hierarchy3"/>
+    <dgm:cxn modelId="{C094F828-60A9-4907-9B80-603DEFBAB90D}" type="presParOf" srcId="{81CF7223-C814-4679-B01F-D4D00D6FF40D}" destId="{81D7A0E5-96D5-45E9-8FD0-FC9F48042694}" srcOrd="1" destOrd="0" presId="urn:microsoft.com/office/officeart/2005/8/layout/hierarchy3"/>
+    <dgm:cxn modelId="{728F9E2F-FA4D-412E-93E1-235B3CFEF4C9}" type="presParOf" srcId="{81D7A0E5-96D5-45E9-8FD0-FC9F48042694}" destId="{8C04BF67-DDD2-4F50-8F48-C0BF1211D421}" srcOrd="0" destOrd="0" presId="urn:microsoft.com/office/officeart/2005/8/layout/hierarchy3"/>
+    <dgm:cxn modelId="{66AF34E2-2A99-4C8E-8ACC-BDD33FCE7073}" type="presParOf" srcId="{81D7A0E5-96D5-45E9-8FD0-FC9F48042694}" destId="{244A877D-01C9-470F-BFD5-E5114D7D1807}" srcOrd="1" destOrd="0" presId="urn:microsoft.com/office/officeart/2005/8/layout/hierarchy3"/>
+    <dgm:cxn modelId="{62F16DD5-EC21-4A30-B4EA-298DE09AF36A}" type="presParOf" srcId="{81D7A0E5-96D5-45E9-8FD0-FC9F48042694}" destId="{EC45CA74-1D73-4A8C-ACE4-2E39D5CDB903}" srcOrd="2" destOrd="0" presId="urn:microsoft.com/office/officeart/2005/8/layout/hierarchy3"/>
+    <dgm:cxn modelId="{A85EB130-6135-4AE2-A60E-E6AC174EAFB2}" type="presParOf" srcId="{81D7A0E5-96D5-45E9-8FD0-FC9F48042694}" destId="{DD9011E1-3E66-49DF-83DD-E1503D4387E6}" srcOrd="3" destOrd="0" presId="urn:microsoft.com/office/officeart/2005/8/layout/hierarchy3"/>
   </dgm:cxnLst>
   <dgm:bg/>
   <dgm:whole/>

</xml_diff>